<commit_message>
Ajoute tous les fichiers du dossier complet
</commit_message>
<xml_diff>
--- a/utils/modele_lettre_infraction.docx
+++ b/utils/modele_lettre_infraction.docx
@@ -1,6 +1,6 @@
 
 <file path=word/document.xml><?xml version="1.0" encoding="utf-8"?>
-<w:document xmlns:o="urn:schemas-microsoft-com:office:office" xmlns:r="http://schemas.openxmlformats.org/officeDocument/2006/relationships" xmlns:v="urn:schemas-microsoft-com:vml" xmlns:w="http://schemas.openxmlformats.org/wordprocessingml/2006/main" xmlns:w10="urn:schemas-microsoft-com:office:word" xmlns:wp="http://schemas.openxmlformats.org/drawingml/2006/wordprocessingDrawing" xmlns:pic="http://schemas.openxmlformats.org/drawingml/2006/picture" xmlns:wps="http://schemas.microsoft.com/office/word/2010/wordprocessingShape" xmlns:wpg="http://schemas.microsoft.com/office/word/2010/wordprocessingGroup" xmlns:mc="http://schemas.openxmlformats.org/markup-compatibility/2006" xmlns:wp14="http://schemas.microsoft.com/office/word/2010/wordprocessingDrawing" xmlns:w14="http://schemas.microsoft.com/office/word/2010/wordml" xmlns:w15="http://schemas.microsoft.com/office/word/2012/wordml" mc:Ignorable="w14 wp14 w15">
+<w:document xmlns:o="urn:schemas-microsoft-com:office:office" xmlns:r="http://schemas.openxmlformats.org/officeDocument/2006/relationships" xmlns:v="urn:schemas-microsoft-com:vml" xmlns:w="http://schemas.openxmlformats.org/wordprocessingml/2006/main" xmlns:w10="urn:schemas-microsoft-com:office:word" xmlns:wp="http://schemas.openxmlformats.org/drawingml/2006/wordprocessingDrawing" xmlns:wps="http://schemas.microsoft.com/office/word/2010/wordprocessingShape" xmlns:wpg="http://schemas.microsoft.com/office/word/2010/wordprocessingGroup" xmlns:mc="http://schemas.openxmlformats.org/markup-compatibility/2006" xmlns:wp14="http://schemas.microsoft.com/office/word/2010/wordprocessingDrawing" xmlns:w14="http://schemas.microsoft.com/office/word/2010/wordml" xmlns:w15="http://schemas.microsoft.com/office/word/2012/wordml" mc:Ignorable="w14 wp14 w15">
   <w:body>
     <w:p>
       <w:pPr>
@@ -60,7 +60,6 @@
                     <a:prstGeom prst="rect">
                       <a:avLst/>
                     </a:prstGeom>
-                    <a:noFill/>
                   </pic:spPr>
                 </pic:pic>
               </a:graphicData>
@@ -140,15 +139,7 @@
                 <w:szCs w:val="20"/>
                 <w:shd w:fill="auto" w:val="clear"/>
               </w:rPr>
-              <w:t xml:space="preserve">Grenoble, le </w:t>
-            </w:r>
-            <w:r>
-              <w:rPr>
-                <w:sz w:val="20"/>
-                <w:szCs w:val="20"/>
-                <w:shd w:fill="auto" w:val="clear"/>
-              </w:rPr>
-              <w:t>{{ date_today }}</w:t>
+              <w:t>Grenoble, le {{ date_today }}</w:t>
             </w:r>
           </w:p>
         </w:tc>
@@ -703,25 +694,7 @@
           <w:szCs w:val="20"/>
           <w:shd w:fill="auto" w:val="clear"/>
         </w:rPr>
-        <w:t xml:space="preserve">L’association Paysages de France a relevé la présence de </w:t>
-      </w:r>
-      <w:r>
-        <w:rPr>
-          <w:color w:themeColor="text1" w:val="000000"/>
-          <w:sz w:val="20"/>
-          <w:szCs w:val="20"/>
-          <w:shd w:fill="auto" w:val="clear"/>
-        </w:rPr>
-        <w:t>dispositifs</w:t>
-      </w:r>
-      <w:r>
-        <w:rPr>
-          <w:color w:themeColor="text1" w:val="000000"/>
-          <w:sz w:val="20"/>
-          <w:szCs w:val="20"/>
-          <w:shd w:fill="auto" w:val="clear"/>
-        </w:rPr>
-        <w:t xml:space="preserve"> en infraction sur le territoire de votre commune.</w:t>
+        <w:t>L’association Paysages de France a relevé la présence de dispositifs en infraction sur le territoire de votre commune.</w:t>
       </w:r>
     </w:p>
     <w:p>
@@ -891,7 +864,25 @@
           <w:sz w:val="20"/>
           <w:szCs w:val="20"/>
         </w:rPr>
-        <w:t>Pour vous accompagner, vous pourrez consulter sur notre serveur une aide récapitulant les dispositions à prendre ainsi que des modèles de courriers : http://bit.ly/4lDRpRN . Une version numérique du dossier peut vous être adressée sur simple demande à contact@paysagesdefrance.org</w:t>
+        <w:t xml:space="preserve">Pour vous accompagner, vous pourrez consulter sur notre serveur une aide récapitulant les dispositions à prendre ainsi que des modèles de courriers : http://bit.ly/4lDRpRN . Une version numérique du dossier peut </w:t>
+      </w:r>
+      <w:r>
+        <w:rPr>
+          <w:rFonts w:eastAsia="Arial" w:cs="Arial"/>
+          <w:color w:val="000000"/>
+          <w:sz w:val="20"/>
+          <w:szCs w:val="20"/>
+        </w:rPr>
+        <w:t xml:space="preserve">de même </w:t>
+      </w:r>
+      <w:r>
+        <w:rPr>
+          <w:rFonts w:eastAsia="Arial" w:cs="Arial"/>
+          <w:color w:val="000000"/>
+          <w:sz w:val="20"/>
+          <w:szCs w:val="20"/>
+        </w:rPr>
+        <w:t>vous être adressée sur simple demande à contact@paysagesdefrance.org</w:t>
       </w:r>
     </w:p>
     <w:p>
@@ -1084,7 +1075,6 @@
                     <a:prstGeom prst="rect">
                       <a:avLst/>
                     </a:prstGeom>
-                    <a:noFill/>
                   </pic:spPr>
                 </pic:pic>
               </a:graphicData>
@@ -1258,7 +1248,7 @@
 </file>
 
 <file path=word/footer1.xml><?xml version="1.0" encoding="utf-8"?>
-<w:ftr xmlns:o="urn:schemas-microsoft-com:office:office" xmlns:r="http://schemas.openxmlformats.org/officeDocument/2006/relationships" xmlns:v="urn:schemas-microsoft-com:vml" xmlns:w="http://schemas.openxmlformats.org/wordprocessingml/2006/main" xmlns:w10="urn:schemas-microsoft-com:office:word" xmlns:wp="http://schemas.openxmlformats.org/drawingml/2006/wordprocessingDrawing" xmlns:pic="http://schemas.openxmlformats.org/drawingml/2006/picture" xmlns:wps="http://schemas.microsoft.com/office/word/2010/wordprocessingShape" xmlns:wpg="http://schemas.microsoft.com/office/word/2010/wordprocessingGroup" xmlns:mc="http://schemas.openxmlformats.org/markup-compatibility/2006" xmlns:wp14="http://schemas.microsoft.com/office/word/2010/wordprocessingDrawing" xmlns:w14="http://schemas.microsoft.com/office/word/2010/wordml" xmlns:w15="http://schemas.microsoft.com/office/word/2012/wordml" mc:Ignorable="w14 wp14 w15">
+<w:ftr xmlns:o="urn:schemas-microsoft-com:office:office" xmlns:r="http://schemas.openxmlformats.org/officeDocument/2006/relationships" xmlns:v="urn:schemas-microsoft-com:vml" xmlns:w="http://schemas.openxmlformats.org/wordprocessingml/2006/main" xmlns:w10="urn:schemas-microsoft-com:office:word" xmlns:wp="http://schemas.openxmlformats.org/drawingml/2006/wordprocessingDrawing" xmlns:wps="http://schemas.microsoft.com/office/word/2010/wordprocessingShape" xmlns:wpg="http://schemas.microsoft.com/office/word/2010/wordprocessingGroup" xmlns:mc="http://schemas.openxmlformats.org/markup-compatibility/2006" xmlns:wp14="http://schemas.microsoft.com/office/word/2010/wordprocessingDrawing" xmlns:w14="http://schemas.microsoft.com/office/word/2010/wordml" xmlns:w15="http://schemas.microsoft.com/office/word/2012/wordml" mc:Ignorable="w14 wp14 w15">
   <w:p>
     <w:pPr>
       <w:pStyle w:val="Footer"/>
@@ -1272,7 +1262,7 @@
 </file>
 
 <file path=word/footer2.xml><?xml version="1.0" encoding="utf-8"?>
-<w:ftr xmlns:o="urn:schemas-microsoft-com:office:office" xmlns:r="http://schemas.openxmlformats.org/officeDocument/2006/relationships" xmlns:v="urn:schemas-microsoft-com:vml" xmlns:w="http://schemas.openxmlformats.org/wordprocessingml/2006/main" xmlns:w10="urn:schemas-microsoft-com:office:word" xmlns:wp="http://schemas.openxmlformats.org/drawingml/2006/wordprocessingDrawing" xmlns:pic="http://schemas.openxmlformats.org/drawingml/2006/picture" xmlns:wps="http://schemas.microsoft.com/office/word/2010/wordprocessingShape" xmlns:wpg="http://schemas.microsoft.com/office/word/2010/wordprocessingGroup" xmlns:mc="http://schemas.openxmlformats.org/markup-compatibility/2006" xmlns:wp14="http://schemas.microsoft.com/office/word/2010/wordprocessingDrawing" xmlns:w14="http://schemas.microsoft.com/office/word/2010/wordml" xmlns:w15="http://schemas.microsoft.com/office/word/2012/wordml" mc:Ignorable="w14 wp14 w15">
+<w:ftr xmlns:o="urn:schemas-microsoft-com:office:office" xmlns:r="http://schemas.openxmlformats.org/officeDocument/2006/relationships" xmlns:v="urn:schemas-microsoft-com:vml" xmlns:w="http://schemas.openxmlformats.org/wordprocessingml/2006/main" xmlns:w10="urn:schemas-microsoft-com:office:word" xmlns:wp="http://schemas.openxmlformats.org/drawingml/2006/wordprocessingDrawing" xmlns:wps="http://schemas.microsoft.com/office/word/2010/wordprocessingShape" xmlns:wpg="http://schemas.microsoft.com/office/word/2010/wordprocessingGroup" xmlns:mc="http://schemas.openxmlformats.org/markup-compatibility/2006" xmlns:wp14="http://schemas.microsoft.com/office/word/2010/wordprocessingDrawing" xmlns:w14="http://schemas.microsoft.com/office/word/2010/wordml" xmlns:w15="http://schemas.microsoft.com/office/word/2012/wordml" mc:Ignorable="w14 wp14 w15">
   <w:p>
     <w:pPr>
       <w:pStyle w:val="Footer"/>
@@ -1317,7 +1307,7 @@
 </file>
 
 <file path=word/footer3.xml><?xml version="1.0" encoding="utf-8"?>
-<w:ftr xmlns:o="urn:schemas-microsoft-com:office:office" xmlns:r="http://schemas.openxmlformats.org/officeDocument/2006/relationships" xmlns:v="urn:schemas-microsoft-com:vml" xmlns:w="http://schemas.openxmlformats.org/wordprocessingml/2006/main" xmlns:w10="urn:schemas-microsoft-com:office:word" xmlns:wp="http://schemas.openxmlformats.org/drawingml/2006/wordprocessingDrawing" xmlns:pic="http://schemas.openxmlformats.org/drawingml/2006/picture" xmlns:wps="http://schemas.microsoft.com/office/word/2010/wordprocessingShape" xmlns:wpg="http://schemas.microsoft.com/office/word/2010/wordprocessingGroup" xmlns:mc="http://schemas.openxmlformats.org/markup-compatibility/2006" xmlns:wp14="http://schemas.microsoft.com/office/word/2010/wordprocessingDrawing" xmlns:w14="http://schemas.microsoft.com/office/word/2010/wordml" xmlns:w15="http://schemas.microsoft.com/office/word/2012/wordml" mc:Ignorable="w14 wp14 w15">
+<w:ftr xmlns:o="urn:schemas-microsoft-com:office:office" xmlns:r="http://schemas.openxmlformats.org/officeDocument/2006/relationships" xmlns:v="urn:schemas-microsoft-com:vml" xmlns:w="http://schemas.openxmlformats.org/wordprocessingml/2006/main" xmlns:w10="urn:schemas-microsoft-com:office:word" xmlns:wp="http://schemas.openxmlformats.org/drawingml/2006/wordprocessingDrawing" xmlns:wps="http://schemas.microsoft.com/office/word/2010/wordprocessingShape" xmlns:wpg="http://schemas.microsoft.com/office/word/2010/wordprocessingGroup" xmlns:mc="http://schemas.openxmlformats.org/markup-compatibility/2006" xmlns:wp14="http://schemas.microsoft.com/office/word/2010/wordprocessingDrawing" xmlns:w14="http://schemas.microsoft.com/office/word/2010/wordml" xmlns:w15="http://schemas.microsoft.com/office/word/2012/wordml" mc:Ignorable="w14 wp14 w15">
   <w:p>
     <w:pPr>
       <w:pStyle w:val="Footer"/>
@@ -1776,7 +1766,7 @@
     </w:rPr>
   </w:style>
   <w:style w:type="paragraph" w:styleId="Heading1">
-    <w:name w:val="heading 1"/>
+    <w:name w:val="Heading 1"/>
     <w:basedOn w:val="Normal"/>
     <w:qFormat/>
     <w:pPr>
@@ -1794,7 +1784,7 @@
     </w:rPr>
   </w:style>
   <w:style w:type="paragraph" w:styleId="Heading2">
-    <w:name w:val="heading 2"/>
+    <w:name w:val="Heading 2"/>
     <w:basedOn w:val="Normal"/>
     <w:qFormat/>
     <w:pPr>
@@ -1812,7 +1802,7 @@
     </w:rPr>
   </w:style>
   <w:style w:type="paragraph" w:styleId="Heading3">
-    <w:name w:val="heading 3"/>
+    <w:name w:val="Heading 3"/>
     <w:basedOn w:val="Normal"/>
     <w:qFormat/>
     <w:pPr>
@@ -1830,7 +1820,7 @@
     </w:rPr>
   </w:style>
   <w:style w:type="paragraph" w:styleId="Heading4">
-    <w:name w:val="heading 4"/>
+    <w:name w:val="Heading 4"/>
     <w:basedOn w:val="Normal"/>
     <w:qFormat/>
     <w:pPr>
@@ -1849,7 +1839,7 @@
     </w:rPr>
   </w:style>
   <w:style w:type="paragraph" w:styleId="Heading5">
-    <w:name w:val="heading 5"/>
+    <w:name w:val="Heading 5"/>
     <w:basedOn w:val="Normal"/>
     <w:qFormat/>
     <w:pPr>
@@ -1863,7 +1853,7 @@
     </w:rPr>
   </w:style>
   <w:style w:type="paragraph" w:styleId="Heading6">
-    <w:name w:val="heading 6"/>
+    <w:name w:val="Heading 6"/>
     <w:basedOn w:val="Normal"/>
     <w:qFormat/>
     <w:pPr>
@@ -1878,7 +1868,7 @@
     </w:rPr>
   </w:style>
   <w:style w:type="paragraph" w:styleId="Heading7">
-    <w:name w:val="heading 7"/>
+    <w:name w:val="Heading 7"/>
     <w:basedOn w:val="Normal"/>
     <w:qFormat/>
     <w:pPr>
@@ -1895,7 +1885,7 @@
     </w:rPr>
   </w:style>
   <w:style w:type="paragraph" w:styleId="Heading8">
-    <w:name w:val="heading 8"/>
+    <w:name w:val="Heading 8"/>
     <w:basedOn w:val="Normal"/>
     <w:uiPriority w:val="9"/>
     <w:unhideWhenUsed/>
@@ -1916,7 +1906,7 @@
     </w:rPr>
   </w:style>
   <w:style w:type="paragraph" w:styleId="Heading9">
-    <w:name w:val="heading 9"/>
+    <w:name w:val="Heading 9"/>
     <w:basedOn w:val="Normal"/>
     <w:uiPriority w:val="9"/>
     <w:unhideWhenUsed/>
@@ -1955,14 +1945,6 @@
   </w:style>
   <w:style w:type="character" w:styleId="Caractresdenotedebasdepage" w:customStyle="1">
     <w:name w:val="Caractères de note de bas de page"/>
-    <w:basedOn w:val="DefaultParagraphFont"/>
-    <w:qFormat/>
-    <w:rPr>
-      <w:vertAlign w:val="superscript"/>
-    </w:rPr>
-  </w:style>
-  <w:style w:type="character" w:styleId="FootnoteCharactersuser">
-    <w:name w:val="Footnote Characters (user)"/>
     <w:qFormat/>
     <w:rPr>
       <w:vertAlign w:val="superscript"/>
@@ -1977,14 +1959,13 @@
     </w:rPr>
   </w:style>
   <w:style w:type="character" w:styleId="FootnoteReference">
-    <w:name w:val="footnote reference"/>
+    <w:name w:val="Footnote Reference"/>
     <w:rPr>
       <w:vertAlign w:val="superscript"/>
     </w:rPr>
   </w:style>
   <w:style w:type="character" w:styleId="Caractresdenotedefin" w:customStyle="1">
     <w:name w:val="Caractères de note de fin"/>
-    <w:basedOn w:val="DefaultParagraphFont"/>
     <w:uiPriority w:val="99"/>
     <w:semiHidden/>
     <w:unhideWhenUsed/>
@@ -1993,13 +1974,6 @@
       <w:vertAlign w:val="superscript"/>
     </w:rPr>
   </w:style>
-  <w:style w:type="character" w:styleId="EndnoteCharactersuser">
-    <w:name w:val="Endnote Characters (user)"/>
-    <w:qFormat/>
-    <w:rPr>
-      <w:vertAlign w:val="superscript"/>
-    </w:rPr>
-  </w:style>
   <w:style w:type="character" w:styleId="EndnoteCharacters">
     <w:name w:val="Endnote Characters"/>
     <w:qFormat/>
@@ -2008,7 +1982,7 @@
     </w:rPr>
   </w:style>
   <w:style w:type="character" w:styleId="EndnoteReference">
-    <w:name w:val="endnote reference"/>
+    <w:name w:val="Endnote Reference"/>
     <w:rPr>
       <w:vertAlign w:val="superscript"/>
     </w:rPr>
@@ -2197,7 +2171,7 @@
       <w:sz w:val="18"/>
     </w:rPr>
   </w:style>
-  <w:style w:type="character" w:styleId="PageNumber">
+  <w:style w:type="character" w:styleId="Pagenumber">
     <w:name w:val="page number"/>
     <w:basedOn w:val="DefaultParagraphFont"/>
     <w:qFormat/>
@@ -2243,7 +2217,7 @@
       <w:szCs w:val="16"/>
     </w:rPr>
   </w:style>
-  <w:style w:type="character" w:styleId="apple-converted-space" w:customStyle="1">
+  <w:style w:type="character" w:styleId="Apple-converted-space" w:customStyle="1">
     <w:name w:val="apple-converted-space"/>
     <w:basedOn w:val="DefaultParagraphFont"/>
     <w:qFormat/>
@@ -2274,8 +2248,8 @@
       <w:shd w:fill="E1DFDD" w:val="clear"/>
     </w:rPr>
   </w:style>
-  <w:style w:type="paragraph" w:styleId="Heading">
-    <w:name w:val="Heading"/>
+  <w:style w:type="paragraph" w:styleId="Titre">
+    <w:name w:val="Titre"/>
     <w:basedOn w:val="Normal"/>
     <w:next w:val="BodyText"/>
     <w:qFormat/>
@@ -2311,7 +2285,34 @@
     </w:rPr>
   </w:style>
   <w:style w:type="paragraph" w:styleId="Caption">
-    <w:name w:val="caption"/>
+    <w:name w:val="Caption"/>
+    <w:basedOn w:val="Normal"/>
+    <w:qFormat/>
+    <w:pPr>
+      <w:suppressLineNumbers/>
+      <w:spacing w:before="120" w:after="120"/>
+    </w:pPr>
+    <w:rPr>
+      <w:rFonts w:ascii="Arial" w:hAnsi="Arial" w:cs="Arial Unicode MS"/>
+      <w:i/>
+      <w:iCs/>
+      <w:sz w:val="24"/>
+      <w:szCs w:val="24"/>
+    </w:rPr>
+  </w:style>
+  <w:style w:type="paragraph" w:styleId="Index" w:customStyle="1">
+    <w:name w:val="Index"/>
+    <w:basedOn w:val="Normal"/>
+    <w:qFormat/>
+    <w:pPr>
+      <w:shd w:val="clear" w:color="auto" w:fill="FFFFFF"/>
+    </w:pPr>
+    <w:rPr>
+      <w:rFonts w:cs="Lohit Devanagari"/>
+    </w:rPr>
+  </w:style>
+  <w:style w:type="paragraph" w:styleId="Caption1">
+    <w:name w:val="caption1"/>
     <w:basedOn w:val="Normal"/>
     <w:qFormat/>
     <w:pPr>
@@ -2323,17 +2324,6 @@
       <w:i/>
       <w:iCs/>
       <w:szCs w:val="24"/>
-    </w:rPr>
-  </w:style>
-  <w:style w:type="paragraph" w:styleId="Index" w:customStyle="1">
-    <w:name w:val="Index"/>
-    <w:basedOn w:val="Normal"/>
-    <w:qFormat/>
-    <w:pPr>
-      <w:shd w:val="clear" w:color="auto" w:fill="FFFFFF"/>
-    </w:pPr>
-    <w:rPr>
-      <w:rFonts w:cs="Lohit Devanagari"/>
     </w:rPr>
   </w:style>
   <w:style w:type="paragraph" w:styleId="Title">
@@ -2353,7 +2343,7 @@
     </w:rPr>
   </w:style>
   <w:style w:type="paragraph" w:styleId="EndnoteText">
-    <w:name w:val="endnote text"/>
+    <w:name w:val="Endnote Text"/>
     <w:basedOn w:val="Normal"/>
     <w:uiPriority w:val="99"/>
     <w:semiHidden/>
@@ -2364,7 +2354,7 @@
     </w:rPr>
   </w:style>
   <w:style w:type="paragraph" w:styleId="TableofFigures">
-    <w:name w:val="table of figures"/>
+    <w:name w:val="Table of Figures"/>
     <w:basedOn w:val="Normal"/>
     <w:uiPriority w:val="99"/>
     <w:unhideWhenUsed/>
@@ -2451,7 +2441,7 @@
     </w:rPr>
   </w:style>
   <w:style w:type="paragraph" w:styleId="TOC1">
-    <w:name w:val="toc 1"/>
+    <w:name w:val="TOC 1"/>
     <w:basedOn w:val="Normal"/>
     <w:uiPriority w:val="39"/>
     <w:unhideWhenUsed/>
@@ -2462,7 +2452,7 @@
     <w:rPr/>
   </w:style>
   <w:style w:type="paragraph" w:styleId="TOC2">
-    <w:name w:val="toc 2"/>
+    <w:name w:val="TOC 2"/>
     <w:basedOn w:val="Normal"/>
     <w:uiPriority w:val="39"/>
     <w:unhideWhenUsed/>
@@ -2474,7 +2464,7 @@
     <w:rPr/>
   </w:style>
   <w:style w:type="paragraph" w:styleId="TOC3">
-    <w:name w:val="toc 3"/>
+    <w:name w:val="TOC 3"/>
     <w:basedOn w:val="Normal"/>
     <w:uiPriority w:val="39"/>
     <w:unhideWhenUsed/>
@@ -2486,7 +2476,7 @@
     <w:rPr/>
   </w:style>
   <w:style w:type="paragraph" w:styleId="TOC4">
-    <w:name w:val="toc 4"/>
+    <w:name w:val="TOC 4"/>
     <w:basedOn w:val="Normal"/>
     <w:uiPriority w:val="39"/>
     <w:unhideWhenUsed/>
@@ -2498,7 +2488,7 @@
     <w:rPr/>
   </w:style>
   <w:style w:type="paragraph" w:styleId="TOC5">
-    <w:name w:val="toc 5"/>
+    <w:name w:val="TOC 5"/>
     <w:basedOn w:val="Normal"/>
     <w:uiPriority w:val="39"/>
     <w:unhideWhenUsed/>
@@ -2510,7 +2500,7 @@
     <w:rPr/>
   </w:style>
   <w:style w:type="paragraph" w:styleId="TOC6">
-    <w:name w:val="toc 6"/>
+    <w:name w:val="TOC 6"/>
     <w:basedOn w:val="Normal"/>
     <w:uiPriority w:val="39"/>
     <w:unhideWhenUsed/>
@@ -2522,7 +2512,7 @@
     <w:rPr/>
   </w:style>
   <w:style w:type="paragraph" w:styleId="TOC7">
-    <w:name w:val="toc 7"/>
+    <w:name w:val="TOC 7"/>
     <w:basedOn w:val="Normal"/>
     <w:uiPriority w:val="39"/>
     <w:unhideWhenUsed/>
@@ -2534,7 +2524,7 @@
     <w:rPr/>
   </w:style>
   <w:style w:type="paragraph" w:styleId="TOC8">
-    <w:name w:val="toc 8"/>
+    <w:name w:val="TOC 8"/>
     <w:basedOn w:val="Normal"/>
     <w:uiPriority w:val="39"/>
     <w:unhideWhenUsed/>
@@ -2546,7 +2536,7 @@
     <w:rPr/>
   </w:style>
   <w:style w:type="paragraph" w:styleId="TOC9">
-    <w:name w:val="toc 9"/>
+    <w:name w:val="TOC 9"/>
     <w:basedOn w:val="Normal"/>
     <w:uiPriority w:val="39"/>
     <w:unhideWhenUsed/>
@@ -2557,16 +2547,23 @@
     </w:pPr>
     <w:rPr/>
   </w:style>
-  <w:style w:type="paragraph" w:styleId="indexheading1" w:customStyle="1">
+  <w:style w:type="paragraph" w:styleId="Indexheading1" w:customStyle="1">
     <w:name w:val="index heading1"/>
     <w:basedOn w:val="Title"/>
     <w:qFormat/>
     <w:pPr/>
     <w:rPr/>
   </w:style>
+  <w:style w:type="paragraph" w:styleId="Indexheading2">
+    <w:name w:val="index heading2"/>
+    <w:basedOn w:val="Title"/>
+    <w:qFormat/>
+    <w:pPr/>
+    <w:rPr/>
+  </w:style>
   <w:style w:type="paragraph" w:styleId="IndexHeading">
-    <w:name w:val="index heading"/>
-    <w:basedOn w:val="Title"/>
+    <w:name w:val="Index Heading"/>
+    <w:basedOn w:val="Titre"/>
     <w:pPr/>
     <w:rPr/>
   </w:style>
@@ -2602,29 +2599,22 @@
     <w:rPr/>
   </w:style>
   <w:style w:type="paragraph" w:styleId="FootnoteText">
-    <w:name w:val="footnote text"/>
+    <w:name w:val="Footnote Text"/>
     <w:basedOn w:val="Normal"/>
     <w:pPr>
       <w:shd w:val="clear" w:color="auto" w:fill="FFFFFF"/>
     </w:pPr>
     <w:rPr/>
   </w:style>
-  <w:style w:type="paragraph" w:styleId="En-tteetpieddepage" w:customStyle="1">
+  <w:style w:type="paragraph" w:styleId="En-tteetpieddepage">
     <w:name w:val="En-tête et pied de page"/>
     <w:basedOn w:val="Normal"/>
     <w:qFormat/>
     <w:pPr/>
     <w:rPr/>
   </w:style>
-  <w:style w:type="paragraph" w:styleId="HeaderandFooter">
-    <w:name w:val="Header and Footer"/>
-    <w:basedOn w:val="Normal"/>
-    <w:qFormat/>
-    <w:pPr/>
-    <w:rPr/>
-  </w:style>
   <w:style w:type="paragraph" w:styleId="Header">
-    <w:name w:val="header"/>
+    <w:name w:val="Header"/>
     <w:basedOn w:val="Normal"/>
     <w:pPr>
       <w:shd w:val="clear" w:color="auto" w:fill="FFFFFF"/>
@@ -2637,7 +2627,7 @@
     <w:rPr/>
   </w:style>
   <w:style w:type="paragraph" w:styleId="Footer">
-    <w:name w:val="footer"/>
+    <w:name w:val="Footer"/>
     <w:basedOn w:val="Normal"/>
     <w:pPr>
       <w:shd w:val="clear" w:color="auto" w:fill="FFFFFF"/>

</xml_diff>